<commit_message>
Fix selection identifier, add the question about the need in material values, get rid of extra fields(work phones)
</commit_message>
<xml_diff>
--- a/src/main/resources/documents/Заявка на оплату.docx
+++ b/src/main/resources/documents/Заявка на оплату.docx
@@ -1078,7 +1078,6 @@
           <w:rFonts w:ascii="Times New Roman" w:hAnsi="Times New Roman"/>
           <w:color w:val="000000"/>
           <w:szCs w:val="22"/>
-          <w:lang w:val="en-US"/>
         </w:rPr>
       </w:pPr>
       <w:r>
@@ -1166,7 +1165,6 @@
         <w:rPr>
           <w:rFonts w:ascii="Times New Roman" w:hAnsi="Times New Roman"/>
           <w:color w:val="000000"/>
-          <w:lang w:val="en-US"/>
         </w:rPr>
         <w:t xml:space="preserve"> </w:t>
       </w:r>
@@ -1177,61 +1175,15 @@
           <w:szCs w:val="22"/>
           <w:lang w:val="en-US"/>
         </w:rPr>
-        <w:t xml:space="preserve">PURCHASE_RUB_NUMB </w:t>
-      </w:r>
-      <w:proofErr w:type="spellStart"/>
-      <w:r>
-        <w:rPr>
-          <w:rFonts w:ascii="Times New Roman" w:hAnsi="Times New Roman"/>
-          <w:b/>
-          <w:color w:val="000000"/>
-        </w:rPr>
-        <w:t>руб</w:t>
-      </w:r>
-      <w:proofErr w:type="spellEnd"/>
-      <w:r>
-        <w:rPr>
-          <w:rFonts w:ascii="Times New Roman" w:hAnsi="Times New Roman"/>
-          <w:b/>
-          <w:color w:val="000000"/>
-          <w:lang w:val="en-US"/>
-        </w:rPr>
-        <w:t xml:space="preserve">. </w:t>
-      </w:r>
-      <w:r>
-        <w:rPr>
-          <w:rFonts w:ascii="Times New Roman" w:hAnsi="Times New Roman"/>
-          <w:bCs/>
-          <w:color w:val="000000"/>
-          <w:lang w:val="en-US"/>
-        </w:rPr>
-        <w:t>PURCHASE_COP_NUMB</w:t>
-      </w:r>
-      <w:r>
-        <w:rPr>
-          <w:rFonts w:ascii="Times New Roman" w:hAnsi="Times New Roman"/>
-          <w:b/>
-          <w:color w:val="000000"/>
-        </w:rPr>
-        <w:t>коп</w:t>
-      </w:r>
-      <w:r>
-        <w:rPr>
-          <w:rFonts w:ascii="Times New Roman" w:hAnsi="Times New Roman"/>
-          <w:b/>
-          <w:color w:val="000000"/>
-          <w:lang w:val="en-US"/>
-        </w:rPr>
-        <w:t xml:space="preserve">. </w:t>
-      </w:r>
-      <w:r>
-        <w:rPr>
-          <w:rFonts w:ascii="Times New Roman" w:hAnsi="Times New Roman"/>
-          <w:bCs/>
-          <w:color w:val="000000"/>
-          <w:lang w:val="en-US"/>
-        </w:rPr>
-        <w:t>(</w:t>
+        <w:t>PURCHASE</w:t>
+      </w:r>
+      <w:r>
+        <w:rPr>
+          <w:rFonts w:ascii="Times New Roman" w:hAnsi="Times New Roman"/>
+          <w:color w:val="000000"/>
+          <w:szCs w:val="22"/>
+        </w:rPr>
+        <w:t>_</w:t>
       </w:r>
       <w:r>
         <w:rPr>
@@ -1240,6 +1192,93 @@
           <w:szCs w:val="22"/>
           <w:lang w:val="en-US"/>
         </w:rPr>
+        <w:t>RUB</w:t>
+      </w:r>
+      <w:r>
+        <w:rPr>
+          <w:rFonts w:ascii="Times New Roman" w:hAnsi="Times New Roman"/>
+          <w:color w:val="000000"/>
+          <w:szCs w:val="22"/>
+        </w:rPr>
+        <w:t>_</w:t>
+      </w:r>
+      <w:r>
+        <w:rPr>
+          <w:rFonts w:ascii="Times New Roman" w:hAnsi="Times New Roman"/>
+          <w:color w:val="000000"/>
+          <w:szCs w:val="22"/>
+          <w:lang w:val="en-US"/>
+        </w:rPr>
+        <w:t>NUMB</w:t>
+      </w:r>
+      <w:r>
+        <w:rPr>
+          <w:rFonts w:ascii="Times New Roman" w:hAnsi="Times New Roman"/>
+          <w:color w:val="000000"/>
+          <w:szCs w:val="22"/>
+        </w:rPr>
+        <w:t xml:space="preserve"> </w:t>
+      </w:r>
+      <w:proofErr w:type="spellStart"/>
+      <w:r>
+        <w:rPr>
+          <w:rFonts w:ascii="Times New Roman" w:hAnsi="Times New Roman"/>
+          <w:b/>
+          <w:color w:val="000000"/>
+        </w:rPr>
+        <w:t>руб</w:t>
+      </w:r>
+      <w:proofErr w:type="spellEnd"/>
+      <w:r>
+        <w:rPr>
+          <w:rFonts w:ascii="Times New Roman" w:hAnsi="Times New Roman"/>
+          <w:b/>
+          <w:color w:val="000000"/>
+        </w:rPr>
+        <w:t xml:space="preserve">. </w:t>
+      </w:r>
+      <w:r>
+        <w:rPr>
+          <w:rFonts w:ascii="Times New Roman" w:hAnsi="Times New Roman"/>
+          <w:bCs/>
+          <w:color w:val="000000"/>
+          <w:lang w:val="en-US"/>
+        </w:rPr>
+        <w:t>PURCHASE_COP_NUMB</w:t>
+      </w:r>
+      <w:r>
+        <w:rPr>
+          <w:rFonts w:ascii="Times New Roman" w:hAnsi="Times New Roman"/>
+          <w:b/>
+          <w:color w:val="000000"/>
+        </w:rPr>
+        <w:t>коп</w:t>
+      </w:r>
+      <w:r>
+        <w:rPr>
+          <w:rFonts w:ascii="Times New Roman" w:hAnsi="Times New Roman"/>
+          <w:b/>
+          <w:color w:val="000000"/>
+          <w:lang w:val="en-US"/>
+        </w:rPr>
+        <w:t xml:space="preserve">. </w:t>
+      </w:r>
+      <w:r>
+        <w:rPr>
+          <w:rFonts w:ascii="Times New Roman" w:hAnsi="Times New Roman"/>
+          <w:bCs/>
+          <w:color w:val="000000"/>
+          <w:lang w:val="en-US"/>
+        </w:rPr>
+        <w:t>(</w:t>
+      </w:r>
+      <w:r>
+        <w:rPr>
+          <w:rFonts w:ascii="Times New Roman" w:hAnsi="Times New Roman"/>
+          <w:color w:val="000000"/>
+          <w:szCs w:val="22"/>
+          <w:lang w:val="en-US"/>
+        </w:rPr>
         <w:t>PURCHASE_RUB</w:t>
       </w:r>
       <w:r>
@@ -1293,17 +1332,16 @@
           <w:rFonts w:ascii="Times New Roman" w:hAnsi="Times New Roman"/>
           <w:bCs/>
           <w:color w:val="000000"/>
+        </w:rPr>
+        <w:t>_</w:t>
+      </w:r>
+      <w:r>
+        <w:rPr>
+          <w:rFonts w:ascii="Times New Roman" w:hAnsi="Times New Roman"/>
+          <w:bCs/>
+          <w:color w:val="000000"/>
           <w:lang w:val="en-US"/>
         </w:rPr>
-        <w:t>_</w:t>
-      </w:r>
-      <w:r>
-        <w:rPr>
-          <w:rFonts w:ascii="Times New Roman" w:hAnsi="Times New Roman"/>
-          <w:bCs/>
-          <w:color w:val="000000"/>
-          <w:lang w:val="en-US"/>
-        </w:rPr>
         <w:t>COP</w:t>
       </w:r>
       <w:r>
@@ -1311,7 +1349,6 @@
           <w:rFonts w:ascii="Times New Roman" w:hAnsi="Times New Roman"/>
           <w:b/>
           <w:color w:val="000000"/>
-          <w:lang w:val="en-US"/>
         </w:rPr>
         <w:t xml:space="preserve"> </w:t>
       </w:r>
@@ -1328,7 +1365,6 @@
           <w:rFonts w:ascii="Times New Roman" w:hAnsi="Times New Roman"/>
           <w:b/>
           <w:color w:val="000000"/>
-          <w:lang w:val="en-US"/>
         </w:rPr>
         <w:t>.</w:t>
       </w:r>
@@ -3155,6 +3191,7 @@
         </w:rPr>
         <w:t xml:space="preserve">Я, ответственный за предоставление отчетных </w:t>
       </w:r>
+      <w:proofErr w:type="gramStart"/>
       <w:r>
         <w:rPr>
           <w:rFonts w:ascii="Times New Roman" w:hAnsi="Times New Roman"/>
@@ -3181,6 +3218,7 @@
         </w:rPr>
         <w:t xml:space="preserve"> </w:t>
       </w:r>
+      <w:proofErr w:type="gramEnd"/>
       <w:r>
         <w:rPr>
           <w:rFonts w:ascii="Times New Roman" w:hAnsi="Times New Roman"/>
@@ -3278,45 +3316,38 @@
           <w:u w:val="single"/>
           <w:lang w:val="en-US"/>
         </w:rPr>
-        <w:t>DOC</w:t>
-      </w:r>
-      <w:r>
-        <w:rPr>
-          <w:rFonts w:ascii="Times New Roman" w:hAnsi="Times New Roman"/>
-          <w:color w:val="000000"/>
-          <w:sz w:val="20"/>
+        <w:t>DOC_PRIVATE_PHONE</w:t>
+      </w:r>
+      <w:r>
+        <w:rPr>
+          <w:rFonts w:ascii="Times New Roman" w:hAnsi="Times New Roman"/>
+          <w:bCs/>
+          <w:color w:val="000000"/>
+          <w:sz w:val="24"/>
+          <w:szCs w:val="28"/>
           <w:u w:val="single"/>
         </w:rPr>
-        <w:t>_</w:t>
-      </w:r>
-      <w:r>
-        <w:rPr>
-          <w:rFonts w:ascii="Times New Roman" w:hAnsi="Times New Roman"/>
-          <w:color w:val="000000"/>
-          <w:sz w:val="20"/>
+        <w:t xml:space="preserve">   </w:t>
+      </w:r>
+      <w:r>
+        <w:rPr>
+          <w:rFonts w:ascii="Times New Roman" w:hAnsi="Times New Roman"/>
+          <w:bCs/>
+          <w:color w:val="000000"/>
+          <w:sz w:val="24"/>
+          <w:szCs w:val="28"/>
           <w:u w:val="single"/>
-          <w:lang w:val="en-US"/>
-        </w:rPr>
-        <w:t>PRIVATE</w:t>
-      </w:r>
-      <w:r>
-        <w:rPr>
-          <w:rFonts w:ascii="Times New Roman" w:hAnsi="Times New Roman"/>
-          <w:color w:val="000000"/>
-          <w:sz w:val="20"/>
-          <w:u w:val="single"/>
-        </w:rPr>
-        <w:t>_</w:t>
-      </w:r>
-      <w:r>
-        <w:rPr>
-          <w:rFonts w:ascii="Times New Roman" w:hAnsi="Times New Roman"/>
-          <w:color w:val="000000"/>
-          <w:sz w:val="20"/>
-          <w:u w:val="single"/>
-          <w:lang w:val="en-US"/>
-        </w:rPr>
-        <w:t>PHONE</w:t>
+        </w:rPr>
+        <w:t xml:space="preserve"> </w:t>
+      </w:r>
+      <w:r>
+        <w:rPr>
+          <w:rFonts w:ascii="Times New Roman" w:hAnsi="Times New Roman"/>
+          <w:color w:val="000000"/>
+          <w:sz w:val="24"/>
+          <w:szCs w:val="28"/>
+        </w:rPr>
+        <w:t xml:space="preserve"> </w:t>
       </w:r>
     </w:p>
     <w:p>

</xml_diff>

<commit_message>
Add purchase cost validation+the possibility to input purchase cost in case of Mopher limi
</commit_message>
<xml_diff>
--- a/src/main/resources/documents/Заявка на оплату.docx
+++ b/src/main/resources/documents/Заявка на оплату.docx
@@ -1165,86 +1165,65 @@
         <w:rPr>
           <w:rFonts w:ascii="Times New Roman" w:hAnsi="Times New Roman"/>
           <w:color w:val="000000"/>
+          <w:lang w:val="en-US"/>
         </w:rPr>
         <w:t xml:space="preserve"> </w:t>
       </w:r>
       <w:r>
         <w:rPr>
           <w:rFonts w:ascii="Times New Roman" w:hAnsi="Times New Roman"/>
-          <w:color w:val="000000"/>
-          <w:szCs w:val="22"/>
+          <w:bCs/>
+          <w:color w:val="000000"/>
           <w:lang w:val="en-US"/>
         </w:rPr>
-        <w:t>PURCHASE</w:t>
-      </w:r>
-      <w:r>
-        <w:rPr>
-          <w:rFonts w:ascii="Times New Roman" w:hAnsi="Times New Roman"/>
-          <w:color w:val="000000"/>
-          <w:szCs w:val="22"/>
-        </w:rPr>
-        <w:t>_</w:t>
-      </w:r>
-      <w:r>
-        <w:rPr>
-          <w:rFonts w:ascii="Times New Roman" w:hAnsi="Times New Roman"/>
-          <w:color w:val="000000"/>
-          <w:szCs w:val="22"/>
+        <w:t>PURCHASE_RUB_NUMB</w:t>
+      </w:r>
+      <w:r>
+        <w:rPr>
+          <w:rFonts w:ascii="Times New Roman" w:hAnsi="Times New Roman"/>
+          <w:b/>
+          <w:color w:val="000000"/>
           <w:lang w:val="en-US"/>
         </w:rPr>
-        <w:t>RUB</w:t>
-      </w:r>
-      <w:r>
-        <w:rPr>
-          <w:rFonts w:ascii="Times New Roman" w:hAnsi="Times New Roman"/>
-          <w:color w:val="000000"/>
-          <w:szCs w:val="22"/>
-        </w:rPr>
-        <w:t>_</w:t>
-      </w:r>
-      <w:r>
-        <w:rPr>
-          <w:rFonts w:ascii="Times New Roman" w:hAnsi="Times New Roman"/>
-          <w:color w:val="000000"/>
-          <w:szCs w:val="22"/>
+        <w:t xml:space="preserve"> </w:t>
+      </w:r>
+      <w:proofErr w:type="spellStart"/>
+      <w:r>
+        <w:rPr>
+          <w:rFonts w:ascii="Times New Roman" w:hAnsi="Times New Roman"/>
+          <w:b/>
+          <w:color w:val="000000"/>
+        </w:rPr>
+        <w:t>руб</w:t>
+      </w:r>
+      <w:proofErr w:type="spellEnd"/>
+      <w:r>
+        <w:rPr>
+          <w:rFonts w:ascii="Times New Roman" w:hAnsi="Times New Roman"/>
+          <w:b/>
+          <w:color w:val="000000"/>
           <w:lang w:val="en-US"/>
         </w:rPr>
-        <w:t>NUMB</w:t>
-      </w:r>
-      <w:r>
-        <w:rPr>
-          <w:rFonts w:ascii="Times New Roman" w:hAnsi="Times New Roman"/>
-          <w:color w:val="000000"/>
-          <w:szCs w:val="22"/>
+        <w:t xml:space="preserve">. </w:t>
+      </w:r>
+      <w:r>
+        <w:rPr>
+          <w:rFonts w:ascii="Times New Roman" w:hAnsi="Times New Roman"/>
+          <w:bCs/>
+          <w:color w:val="000000"/>
+          <w:lang w:val="en-US"/>
+        </w:rPr>
+        <w:t>PURCHASE_COP_NUMB</w:t>
+      </w:r>
+      <w:r>
+        <w:rPr>
+          <w:rFonts w:ascii="Times New Roman" w:hAnsi="Times New Roman"/>
+          <w:color w:val="000000"/>
+          <w:sz w:val="24"/>
+          <w:szCs w:val="24"/>
+          <w:lang w:val="en-US"/>
         </w:rPr>
         <w:t xml:space="preserve"> </w:t>
-      </w:r>
-      <w:proofErr w:type="spellStart"/>
-      <w:r>
-        <w:rPr>
-          <w:rFonts w:ascii="Times New Roman" w:hAnsi="Times New Roman"/>
-          <w:b/>
-          <w:color w:val="000000"/>
-        </w:rPr>
-        <w:t>руб</w:t>
-      </w:r>
-      <w:proofErr w:type="spellEnd"/>
-      <w:r>
-        <w:rPr>
-          <w:rFonts w:ascii="Times New Roman" w:hAnsi="Times New Roman"/>
-          <w:b/>
-          <w:color w:val="000000"/>
-        </w:rPr>
-        <w:t xml:space="preserve">. </w:t>
-      </w:r>
-      <w:r>
-        <w:rPr>
-          <w:rFonts w:ascii="Times New Roman" w:hAnsi="Times New Roman"/>
-          <w:bCs/>
-          <w:color w:val="000000"/>
-          <w:lang w:val="en-US"/>
-        </w:rPr>
-        <w:t>PURCHASE_COP_NUMB</w:t>
       </w:r>
       <w:r>
         <w:rPr>
@@ -3316,7 +3295,45 @@
           <w:u w:val="single"/>
           <w:lang w:val="en-US"/>
         </w:rPr>
-        <w:t>DOC_PRIVATE_PHONE</w:t>
+        <w:t>DOC</w:t>
+      </w:r>
+      <w:r>
+        <w:rPr>
+          <w:rFonts w:ascii="Times New Roman" w:hAnsi="Times New Roman"/>
+          <w:color w:val="000000"/>
+          <w:sz w:val="20"/>
+          <w:u w:val="single"/>
+        </w:rPr>
+        <w:t>_</w:t>
+      </w:r>
+      <w:r>
+        <w:rPr>
+          <w:rFonts w:ascii="Times New Roman" w:hAnsi="Times New Roman"/>
+          <w:color w:val="000000"/>
+          <w:sz w:val="20"/>
+          <w:u w:val="single"/>
+          <w:lang w:val="en-US"/>
+        </w:rPr>
+        <w:t>PRIVATE</w:t>
+      </w:r>
+      <w:r>
+        <w:rPr>
+          <w:rFonts w:ascii="Times New Roman" w:hAnsi="Times New Roman"/>
+          <w:color w:val="000000"/>
+          <w:sz w:val="20"/>
+          <w:u w:val="single"/>
+        </w:rPr>
+        <w:t>_</w:t>
+      </w:r>
+      <w:r>
+        <w:rPr>
+          <w:rFonts w:ascii="Times New Roman" w:hAnsi="Times New Roman"/>
+          <w:color w:val="000000"/>
+          <w:sz w:val="20"/>
+          <w:u w:val="single"/>
+          <w:lang w:val="en-US"/>
+        </w:rPr>
+        <w:t>PHONE</w:t>
       </w:r>
       <w:r>
         <w:rPr>

</xml_diff>

<commit_message>
Add /back and /cancel inside collectors (#19)
* Add /back command

* Disallow exiting collector with the wrong type of FieldData

* Fix build issues

* Add cancel command inside collectors

* Remove copecks spellout
</commit_message>
<xml_diff>
--- a/src/main/resources/documents/Заявка на оплату.docx
+++ b/src/main/resources/documents/Заявка на оплату.docx
@@ -234,8 +234,21 @@
                       <w:szCs w:val="24"/>
                       <w:u w:val="single"/>
                     </w:rPr>
-                    <w:t>Врублевская М.В.</w:t>
+                    <w:t xml:space="preserve">Врублевская </w:t>
                   </w:r>
+                  <w:proofErr w:type="gramStart"/>
+                  <w:r>
+                    <w:rPr>
+                      <w:rFonts w:ascii="Times New Roman" w:hAnsi="Times New Roman"/>
+                      <w:i/>
+                      <w:color w:val="000000"/>
+                      <w:sz w:val="24"/>
+                      <w:szCs w:val="24"/>
+                      <w:u w:val="single"/>
+                    </w:rPr>
+                    <w:t>М.В.</w:t>
+                  </w:r>
+                  <w:proofErr w:type="gramEnd"/>
                 </w:p>
               </w:tc>
             </w:tr>
@@ -466,8 +479,21 @@
                       <w:szCs w:val="24"/>
                       <w:u w:val="single"/>
                     </w:rPr>
-                    <w:t>Иванова Н.В.</w:t>
+                    <w:t xml:space="preserve">Иванова </w:t>
                   </w:r>
+                  <w:proofErr w:type="gramStart"/>
+                  <w:r>
+                    <w:rPr>
+                      <w:rFonts w:ascii="Times New Roman" w:hAnsi="Times New Roman"/>
+                      <w:i/>
+                      <w:color w:val="000000"/>
+                      <w:sz w:val="24"/>
+                      <w:szCs w:val="24"/>
+                      <w:u w:val="single"/>
+                    </w:rPr>
+                    <w:t>Н.В.</w:t>
+                  </w:r>
+                  <w:proofErr w:type="gramEnd"/>
                   <w:r>
                     <w:rPr>
                       <w:rFonts w:ascii="Times New Roman" w:hAnsi="Times New Roman"/>
@@ -1319,13 +1345,23 @@
           <w:color w:val="000000"/>
           <w:lang w:val="en-US"/>
         </w:rPr>
-        <w:t>EEKS</w:t>
-      </w:r>
-      <w:r>
-        <w:rPr>
-          <w:rFonts w:ascii="Times New Roman" w:hAnsi="Times New Roman"/>
-          <w:b/>
-          <w:color w:val="000000"/>
+        <w:t>EEK</w:t>
+      </w:r>
+      <w:r>
+        <w:rPr>
+          <w:rFonts w:ascii="Times New Roman" w:hAnsi="Times New Roman"/>
+          <w:bCs/>
+          <w:color w:val="000000"/>
+          <w:lang w:val="en-US"/>
+        </w:rPr>
+        <w:t>NUMB</w:t>
+      </w:r>
+      <w:r>
+        <w:rPr>
+          <w:rFonts w:ascii="Times New Roman" w:hAnsi="Times New Roman"/>
+          <w:color w:val="000000"/>
+          <w:sz w:val="24"/>
+          <w:szCs w:val="24"/>
         </w:rPr>
         <w:t xml:space="preserve"> </w:t>
       </w:r>
@@ -2433,7 +2469,17 @@
           <w:sz w:val="20"/>
           <w:u w:val="single"/>
         </w:rPr>
-        <w:t xml:space="preserve">                  </w:t>
+        <w:t xml:space="preserve">                 </w:t>
+      </w:r>
+      <w:proofErr w:type="gramStart"/>
+      <w:r>
+        <w:rPr>
+          <w:rFonts w:ascii="Times New Roman" w:hAnsi="Times New Roman"/>
+          <w:color w:val="000000"/>
+          <w:sz w:val="20"/>
+          <w:u w:val="single"/>
+        </w:rPr>
+        <w:t xml:space="preserve"> </w:t>
       </w:r>
       <w:r>
         <w:rPr>
@@ -2452,7 +2498,17 @@
           <w:color w:val="000000"/>
           <w:sz w:val="20"/>
         </w:rPr>
-        <w:t xml:space="preserve">; </w:t>
+        <w:t>;</w:t>
+      </w:r>
+      <w:proofErr w:type="gramEnd"/>
+      <w:r>
+        <w:rPr>
+          <w:rFonts w:ascii="Times New Roman" w:hAnsi="Times New Roman"/>
+          <w:b/>
+          <w:color w:val="000000"/>
+          <w:sz w:val="20"/>
+        </w:rPr>
+        <w:t xml:space="preserve"> </w:t>
       </w:r>
       <w:r>
         <w:rPr>
@@ -2603,7 +2659,29 @@
           <w:sz w:val="24"/>
           <w:vertAlign w:val="superscript"/>
         </w:rPr>
-        <w:t>(подпись)           (Ф.И.О.)</w:t>
+        <w:t>(</w:t>
+      </w:r>
+      <w:proofErr w:type="gramStart"/>
+      <w:r>
+        <w:rPr>
+          <w:rFonts w:ascii="Times New Roman" w:hAnsi="Times New Roman"/>
+          <w:i/>
+          <w:color w:val="000000"/>
+          <w:sz w:val="24"/>
+          <w:vertAlign w:val="superscript"/>
+        </w:rPr>
+        <w:t xml:space="preserve">подпись)   </w:t>
+      </w:r>
+      <w:proofErr w:type="gramEnd"/>
+      <w:r>
+        <w:rPr>
+          <w:rFonts w:ascii="Times New Roman" w:hAnsi="Times New Roman"/>
+          <w:i/>
+          <w:color w:val="000000"/>
+          <w:sz w:val="24"/>
+          <w:vertAlign w:val="superscript"/>
+        </w:rPr>
+        <w:t xml:space="preserve">        (Ф.И.О.)</w:t>
       </w:r>
     </w:p>
     <w:p>
@@ -2754,7 +2832,29 @@
                 <w:sz w:val="16"/>
                 <w:szCs w:val="16"/>
               </w:rPr>
-              <w:t xml:space="preserve">   (при покупке основных средств и    (подпись)</w:t>
+              <w:t xml:space="preserve">   (при покупке основных средств и </w:t>
+            </w:r>
+            <w:proofErr w:type="gramStart"/>
+            <w:r>
+              <w:rPr>
+                <w:rFonts w:ascii="Times New Roman" w:hAnsi="Times New Roman"/>
+                <w:i/>
+                <w:color w:val="000000"/>
+                <w:sz w:val="16"/>
+                <w:szCs w:val="16"/>
+              </w:rPr>
+              <w:t xml:space="preserve">   (</w:t>
+            </w:r>
+            <w:proofErr w:type="gramEnd"/>
+            <w:r>
+              <w:rPr>
+                <w:rFonts w:ascii="Times New Roman" w:hAnsi="Times New Roman"/>
+                <w:i/>
+                <w:color w:val="000000"/>
+                <w:sz w:val="16"/>
+                <w:szCs w:val="16"/>
+              </w:rPr>
+              <w:t>подпись)</w:t>
             </w:r>
           </w:p>
           <w:p>
@@ -2797,6 +2897,7 @@
                 <w:lang w:val="en-US"/>
               </w:rPr>
             </w:pPr>
+            <w:proofErr w:type="gramStart"/>
             <w:r>
               <w:rPr>
                 <w:rFonts w:ascii="Times New Roman" w:hAnsi="Times New Roman"/>
@@ -2817,6 +2918,7 @@
               </w:rPr>
               <w:t xml:space="preserve"> .</w:t>
             </w:r>
+            <w:proofErr w:type="gramEnd"/>
           </w:p>
           <w:p>
             <w:pPr>
@@ -2944,7 +3046,27 @@
                 <w:color w:val="000000"/>
                 <w:sz w:val="20"/>
               </w:rPr>
-              <w:t xml:space="preserve">№ мат.точки </w:t>
+              <w:t xml:space="preserve">№ </w:t>
+            </w:r>
+            <w:proofErr w:type="spellStart"/>
+            <w:proofErr w:type="gramStart"/>
+            <w:r>
+              <w:rPr>
+                <w:rFonts w:ascii="Times New Roman" w:hAnsi="Times New Roman"/>
+                <w:color w:val="000000"/>
+                <w:sz w:val="20"/>
+              </w:rPr>
+              <w:t>мат.точки</w:t>
+            </w:r>
+            <w:proofErr w:type="spellEnd"/>
+            <w:proofErr w:type="gramEnd"/>
+            <w:r>
+              <w:rPr>
+                <w:rFonts w:ascii="Times New Roman" w:hAnsi="Times New Roman"/>
+                <w:color w:val="000000"/>
+                <w:sz w:val="20"/>
+              </w:rPr>
+              <w:t xml:space="preserve"> </w:t>
             </w:r>
             <w:bookmarkStart w:id="1" w:name="ТекстовоеПоле7"/>
             <w:r>
@@ -3057,6 +3179,7 @@
         </w:rPr>
         <w:t xml:space="preserve">Я, ответственный за предоставление отчетных </w:t>
       </w:r>
+      <w:proofErr w:type="gramStart"/>
       <w:r>
         <w:rPr>
           <w:rFonts w:ascii="Times New Roman" w:hAnsi="Times New Roman"/>
@@ -3083,6 +3206,7 @@
         </w:rPr>
         <w:t xml:space="preserve"> </w:t>
       </w:r>
+      <w:proofErr w:type="gramEnd"/>
       <w:r>
         <w:rPr>
           <w:rFonts w:ascii="Times New Roman" w:hAnsi="Times New Roman"/>
@@ -3223,8 +3347,9 @@
           <w:sz w:val="16"/>
           <w:szCs w:val="16"/>
         </w:rPr>
-        <w:t xml:space="preserve">  (подпись)</w:t>
-      </w:r>
+        <w:t xml:space="preserve">  (</w:t>
+      </w:r>
+      <w:proofErr w:type="gramStart"/>
       <w:r>
         <w:rPr>
           <w:rFonts w:ascii="Times New Roman" w:hAnsi="Times New Roman"/>
@@ -3233,7 +3358,28 @@
           <w:sz w:val="16"/>
           <w:szCs w:val="16"/>
         </w:rPr>
-        <w:t xml:space="preserve">              </w:t>
+        <w:t>подпись)</w:t>
+      </w:r>
+      <w:r>
+        <w:rPr>
+          <w:rFonts w:ascii="Times New Roman" w:hAnsi="Times New Roman"/>
+          <w:i/>
+          <w:color w:val="000000"/>
+          <w:sz w:val="16"/>
+          <w:szCs w:val="16"/>
+        </w:rPr>
+        <w:t xml:space="preserve">   </w:t>
+      </w:r>
+      <w:proofErr w:type="gramEnd"/>
+      <w:r>
+        <w:rPr>
+          <w:rFonts w:ascii="Times New Roman" w:hAnsi="Times New Roman"/>
+          <w:i/>
+          <w:color w:val="000000"/>
+          <w:sz w:val="16"/>
+          <w:szCs w:val="16"/>
+        </w:rPr>
+        <w:t xml:space="preserve">           </w:t>
       </w:r>
       <w:r>
         <w:rPr>
@@ -4247,7 +4393,25 @@
           <w:color w:val="000000"/>
           <w:sz w:val="20"/>
         </w:rPr>
-        <w:t>4. Согласовано (Контрактная служба, Департамент экономики и финансов и т.д.):</w:t>
+        <w:t xml:space="preserve">4. Согласовано (Контрактная служба, Департамент экономики и финансов и </w:t>
+      </w:r>
+      <w:proofErr w:type="gramStart"/>
+      <w:r>
+        <w:rPr>
+          <w:rFonts w:ascii="Times New Roman" w:hAnsi="Times New Roman"/>
+          <w:color w:val="000000"/>
+          <w:sz w:val="20"/>
+        </w:rPr>
+        <w:t>т.д.</w:t>
+      </w:r>
+      <w:proofErr w:type="gramEnd"/>
+      <w:r>
+        <w:rPr>
+          <w:rFonts w:ascii="Times New Roman" w:hAnsi="Times New Roman"/>
+          <w:color w:val="000000"/>
+          <w:sz w:val="20"/>
+        </w:rPr>
+        <w:t>):</w:t>
       </w:r>
     </w:p>
     <w:p>

</xml_diff>